<commit_message>
Completed implementation of new figs in recent commits
Including previous 3 commits, plus 5 other figures in friction lab
</commit_message>
<xml_diff>
--- a/StudentGuideModule1/ang_mom/ang_mom_fig1_new.docx
+++ b/StudentGuideModule1/ang_mom/ang_mom_fig1_new.docx
@@ -1,6 +1,6 @@
 
 <file path=word/document.xml><?xml version="1.0" encoding="utf-8"?>
-<w:document xmlns:wpc="http://schemas.microsoft.com/office/word/2010/wordprocessingCanvas" xmlns:cx="http://schemas.microsoft.com/office/drawing/2014/chartex" xmlns:cx1="http://schemas.microsoft.com/office/drawing/2015/9/8/chartex" xmlns:cx2="http://schemas.microsoft.com/office/drawing/2015/10/21/chartex" xmlns:cx3="http://schemas.microsoft.com/office/drawing/2016/5/9/chartex" xmlns:cx4="http://schemas.microsoft.com/office/drawing/2016/5/10/chartex" xmlns:cx5="http://schemas.microsoft.com/office/drawing/2016/5/11/chartex" xmlns:cx6="http://schemas.microsoft.com/office/drawing/2016/5/12/chartex" xmlns:cx7="http://schemas.microsoft.com/office/drawing/2016/5/13/chartex" xmlns:cx8="http://schemas.microsoft.com/office/drawing/2016/5/14/chartex" xmlns:mc="http://schemas.openxmlformats.org/markup-compatibility/2006" xmlns:aink="http://schemas.microsoft.com/office/drawing/2016/ink" xmlns:am3d="http://schemas.microsoft.com/office/drawing/2017/model3d" xmlns:o="urn:schemas-microsoft-com:office:office" xmlns:r="http://schemas.openxmlformats.org/officeDocument/2006/relationships" xmlns:m="http://schemas.openxmlformats.org/officeDocument/2006/math" xmlns:v="urn:schemas-microsoft-com:vml" xmlns:wp14="http://schemas.microsoft.com/office/word/2010/wordprocessingDrawing" xmlns:wp="http://schemas.openxmlformats.org/drawingml/2006/wordprocessingDrawing" xmlns:w10="urn:schemas-microsoft-com:office:word" xmlns:w="http://schemas.openxmlformats.org/wordprocessingml/2006/main" xmlns:w14="http://schemas.microsoft.com/office/word/2010/wordml" xmlns:w15="http://schemas.microsoft.com/office/word/2012/wordml" xmlns:w16cid="http://schemas.microsoft.com/office/word/2016/wordml/cid" xmlns:w16se="http://schemas.microsoft.com/office/word/2015/wordml/symex" xmlns:wpg="http://schemas.microsoft.com/office/word/2010/wordprocessingGroup" xmlns:wpi="http://schemas.microsoft.com/office/word/2010/wordprocessingInk" xmlns:wne="http://schemas.microsoft.com/office/word/2006/wordml" xmlns:wps="http://schemas.microsoft.com/office/word/2010/wordprocessingShape" mc:Ignorable="w14 w15 w16se w16cid wp14">
+<w:document xmlns:wpc="http://schemas.microsoft.com/office/word/2010/wordprocessingCanvas" xmlns:cx="http://schemas.microsoft.com/office/drawing/2014/chartex" xmlns:cx1="http://schemas.microsoft.com/office/drawing/2015/9/8/chartex" xmlns:mc="http://schemas.openxmlformats.org/markup-compatibility/2006" xmlns:o="urn:schemas-microsoft-com:office:office" xmlns:r="http://schemas.openxmlformats.org/officeDocument/2006/relationships" xmlns:m="http://schemas.openxmlformats.org/officeDocument/2006/math" xmlns:v="urn:schemas-microsoft-com:vml" xmlns:wp14="http://schemas.microsoft.com/office/word/2010/wordprocessingDrawing" xmlns:wp="http://schemas.openxmlformats.org/drawingml/2006/wordprocessingDrawing" xmlns:w10="urn:schemas-microsoft-com:office:word" xmlns:w="http://schemas.openxmlformats.org/wordprocessingml/2006/main" xmlns:w14="http://schemas.microsoft.com/office/word/2010/wordml" xmlns:w15="http://schemas.microsoft.com/office/word/2012/wordml" xmlns:w16se="http://schemas.microsoft.com/office/word/2015/wordml/symex" xmlns:wpg="http://schemas.microsoft.com/office/word/2010/wordprocessingGroup" xmlns:wpi="http://schemas.microsoft.com/office/word/2010/wordprocessingInk" xmlns:wne="http://schemas.microsoft.com/office/word/2006/wordml" xmlns:wps="http://schemas.microsoft.com/office/word/2010/wordprocessingShape" mc:Ignorable="w14 w15 w16se wp14">
   <w:body>
     <w:p>
       <w:pPr>
@@ -13,6 +13,180 @@
       </w:pPr>
       <w:bookmarkStart w:id="0" w:name="_GoBack"/>
       <w:bookmarkEnd w:id="0"/>
+      <w:r>
+        <w:rPr>
+          <w:rFonts w:ascii="Times New Roman" w:hAnsi="Times New Roman" w:cs="Times New Roman"/>
+          <w:noProof/>
+          <w:sz w:val="24"/>
+          <w:szCs w:val="24"/>
+        </w:rPr>
+        <mc:AlternateContent>
+          <mc:Choice Requires="wps">
+            <w:drawing>
+              <wp:anchor distT="0" distB="0" distL="114300" distR="114300" simplePos="0" relativeHeight="251719680" behindDoc="0" locked="0" layoutInCell="1" allowOverlap="1" wp14:anchorId="62B6F529" wp14:editId="1FE80AFA">
+                <wp:simplePos x="0" y="0"/>
+                <wp:positionH relativeFrom="column">
+                  <wp:posOffset>2877671</wp:posOffset>
+                </wp:positionH>
+                <wp:positionV relativeFrom="paragraph">
+                  <wp:posOffset>2617693</wp:posOffset>
+                </wp:positionV>
+                <wp:extent cx="461645" cy="340659"/>
+                <wp:effectExtent l="0" t="0" r="0" b="2540"/>
+                <wp:wrapNone/>
+                <wp:docPr id="229" name="Text Box 229"/>
+                <wp:cNvGraphicFramePr/>
+                <a:graphic xmlns:a="http://schemas.openxmlformats.org/drawingml/2006/main">
+                  <a:graphicData uri="http://schemas.microsoft.com/office/word/2010/wordprocessingShape">
+                    <wps:wsp>
+                      <wps:cNvSpPr txBox="1"/>
+                      <wps:spPr>
+                        <a:xfrm>
+                          <a:off x="0" y="0"/>
+                          <a:ext cx="461645" cy="340659"/>
+                        </a:xfrm>
+                        <a:prstGeom prst="rect">
+                          <a:avLst/>
+                        </a:prstGeom>
+                        <a:noFill/>
+                        <a:ln w="6350">
+                          <a:noFill/>
+                        </a:ln>
+                      </wps:spPr>
+                      <wps:txbx>
+                        <w:txbxContent>
+                          <w:p>
+                            <m:oMathPara>
+                              <m:oMath>
+                                <m:sSub>
+                                  <m:sSubPr>
+                                    <m:ctrlPr>
+                                      <w:rPr>
+                                        <w:rFonts w:ascii="Cambria Math" w:hAnsi="Cambria Math"/>
+                                        <w:i/>
+                                      </w:rPr>
+                                    </m:ctrlPr>
+                                  </m:sSubPr>
+                                  <m:e>
+                                    <m:acc>
+                                      <m:accPr>
+                                        <m:chr m:val="⃗"/>
+                                        <m:ctrlPr>
+                                          <w:rPr>
+                                            <w:rFonts w:ascii="Cambria Math" w:hAnsi="Cambria Math"/>
+                                            <w:i/>
+                                          </w:rPr>
+                                        </m:ctrlPr>
+                                      </m:accPr>
+                                      <m:e>
+                                        <m:r>
+                                          <w:rPr>
+                                            <w:rFonts w:ascii="Cambria Math" w:hAnsi="Cambria Math"/>
+                                          </w:rPr>
+                                          <m:t>F</m:t>
+                                        </m:r>
+                                      </m:e>
+                                    </m:acc>
+                                  </m:e>
+                                  <m:sub>
+                                    <m:r>
+                                      <m:rPr>
+                                        <m:sty m:val="p"/>
+                                      </m:rPr>
+                                      <w:rPr>
+                                        <w:rFonts w:ascii="Cambria Math" w:hAnsi="Cambria Math"/>
+                                      </w:rPr>
+                                      <m:t>app</m:t>
+                                    </m:r>
+                                  </m:sub>
+                                </m:sSub>
+                              </m:oMath>
+                            </m:oMathPara>
+                          </w:p>
+                        </w:txbxContent>
+                      </wps:txbx>
+                      <wps:bodyPr rot="0" spcFirstLastPara="0" vertOverflow="overflow" horzOverflow="overflow" vert="horz" wrap="square" lIns="91440" tIns="45720" rIns="91440" bIns="45720" numCol="1" spcCol="0" rtlCol="0" fromWordArt="0" anchor="t" anchorCtr="0" forceAA="0" compatLnSpc="1">
+                        <a:prstTxWarp prst="textNoShape">
+                          <a:avLst/>
+                        </a:prstTxWarp>
+                        <a:noAutofit/>
+                      </wps:bodyPr>
+                    </wps:wsp>
+                  </a:graphicData>
+                </a:graphic>
+                <wp14:sizeRelH relativeFrom="margin">
+                  <wp14:pctWidth>0</wp14:pctWidth>
+                </wp14:sizeRelH>
+                <wp14:sizeRelV relativeFrom="margin">
+                  <wp14:pctHeight>0</wp14:pctHeight>
+                </wp14:sizeRelV>
+              </wp:anchor>
+            </w:drawing>
+          </mc:Choice>
+          <mc:Fallback>
+            <w:pict>
+              <v:shapetype w14:anchorId="62B6F529" id="_x0000_t202" coordsize="21600,21600" o:spt="202" path="m,l,21600r21600,l21600,xe">
+                <v:stroke joinstyle="miter"/>
+                <v:path gradientshapeok="t" o:connecttype="rect"/>
+              </v:shapetype>
+              <v:shape id="Text Box 229" o:spid="_x0000_s1026" type="#_x0000_t202" style="position:absolute;margin-left:226.6pt;margin-top:206.1pt;width:36.35pt;height:26.8pt;z-index:251719680;visibility:visible;mso-wrap-style:square;mso-width-percent:0;mso-height-percent:0;mso-wrap-distance-left:9pt;mso-wrap-distance-top:0;mso-wrap-distance-right:9pt;mso-wrap-distance-bottom:0;mso-position-horizontal:absolute;mso-position-horizontal-relative:text;mso-position-vertical:absolute;mso-position-vertical-relative:text;mso-width-percent:0;mso-height-percent:0;mso-width-relative:margin;mso-height-relative:margin;v-text-anchor:top" o:gfxdata="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" filled="f" stroked="f" strokeweight=".5pt">
+                <v:textbox>
+                  <w:txbxContent>
+                    <w:p>
+                      <m:oMathPara>
+                        <m:oMath>
+                          <m:sSub>
+                            <m:sSubPr>
+                              <m:ctrlPr>
+                                <w:rPr>
+                                  <w:rFonts w:ascii="Cambria Math" w:hAnsi="Cambria Math"/>
+                                  <w:i/>
+                                </w:rPr>
+                              </m:ctrlPr>
+                            </m:sSubPr>
+                            <m:e>
+                              <m:acc>
+                                <m:accPr>
+                                  <m:chr m:val="⃗"/>
+                                  <m:ctrlPr>
+                                    <w:rPr>
+                                      <w:rFonts w:ascii="Cambria Math" w:hAnsi="Cambria Math"/>
+                                      <w:i/>
+                                    </w:rPr>
+                                  </m:ctrlPr>
+                                </m:accPr>
+                                <m:e>
+                                  <m:r>
+                                    <w:rPr>
+                                      <w:rFonts w:ascii="Cambria Math" w:hAnsi="Cambria Math"/>
+                                    </w:rPr>
+                                    <m:t>F</m:t>
+                                  </m:r>
+                                </m:e>
+                              </m:acc>
+                            </m:e>
+                            <m:sub>
+                              <m:r>
+                                <m:rPr>
+                                  <m:sty m:val="p"/>
+                                </m:rPr>
+                                <w:rPr>
+                                  <w:rFonts w:ascii="Cambria Math" w:hAnsi="Cambria Math"/>
+                                </w:rPr>
+                                <m:t>app</m:t>
+                              </m:r>
+                            </m:sub>
+                          </m:sSub>
+                        </m:oMath>
+                      </m:oMathPara>
+                    </w:p>
+                  </w:txbxContent>
+                </v:textbox>
+              </v:shape>
+            </w:pict>
+          </mc:Fallback>
+        </mc:AlternateContent>
+      </w:r>
       <w:r>
         <w:rPr>
           <w:rFonts w:ascii="Times New Roman" w:hAnsi="Times New Roman" w:cs="Times New Roman"/>
@@ -80,7 +254,7 @@
               </wp:anchor>
             </w:drawing>
           </mc:Choice>
-          <mc:Fallback>
+          <mc:Fallback xmlns:w16cid="http://schemas.microsoft.com/office/word/2016/wordml/cid" xmlns:am3d="http://schemas.microsoft.com/office/drawing/2017/model3d" xmlns:aink="http://schemas.microsoft.com/office/drawing/2016/ink" xmlns:cx8="http://schemas.microsoft.com/office/drawing/2016/5/14/chartex" xmlns:cx7="http://schemas.microsoft.com/office/drawing/2016/5/13/chartex" xmlns:cx6="http://schemas.microsoft.com/office/drawing/2016/5/12/chartex" xmlns:cx5="http://schemas.microsoft.com/office/drawing/2016/5/11/chartex" xmlns:cx4="http://schemas.microsoft.com/office/drawing/2016/5/10/chartex" xmlns:cx3="http://schemas.microsoft.com/office/drawing/2016/5/9/chartex" xmlns:cx2="http://schemas.microsoft.com/office/drawing/2015/10/21/chartex">
             <w:pict>
               <v:shapetype w14:anchorId="6E95A6F0" id="_x0000_t202" coordsize="21600,21600" o:spt="202" path="m,l,21600r21600,l21600,xe">
                 <v:stroke joinstyle="miter"/>
@@ -181,9 +355,6 @@
                                   </m:e>
                                   <m:sub>
                                     <m:r>
-                                      <m:rPr>
-                                        <m:sty m:val="p"/>
-                                      </m:rPr>
                                       <w:rPr>
                                         <w:rFonts w:ascii="Cambria Math" w:hAnsi="Cambria Math"/>
                                       </w:rPr>
@@ -213,7 +384,7 @@
           </mc:Choice>
           <mc:Fallback>
             <w:pict>
-              <v:shape w14:anchorId="05127E4C" id="Text Box 228" o:spid="_x0000_s1027" type="#_x0000_t202" style="position:absolute;margin-left:88.15pt;margin-top:202.4pt;width:36.35pt;height:23.6pt;z-index:251717632;visibility:visible;mso-wrap-style:square;mso-width-percent:0;mso-wrap-distance-left:9pt;mso-wrap-distance-top:0;mso-wrap-distance-right:9pt;mso-wrap-distance-bottom:0;mso-position-horizontal:absolute;mso-position-horizontal-relative:text;mso-position-vertical:absolute;mso-position-vertical-relative:text;mso-width-percent:0;mso-width-relative:margin;v-text-anchor:top" o:gfxdata="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" filled="f" stroked="f" strokeweight=".5pt">
+              <v:shape w14:anchorId="05127E4C" id="Text Box 228" o:spid="_x0000_s1028" type="#_x0000_t202" style="position:absolute;margin-left:88.15pt;margin-top:202.4pt;width:36.35pt;height:23.6pt;z-index:251717632;visibility:visible;mso-wrap-style:square;mso-width-percent:0;mso-wrap-distance-left:9pt;mso-wrap-distance-top:0;mso-wrap-distance-right:9pt;mso-wrap-distance-bottom:0;mso-position-horizontal:absolute;mso-position-horizontal-relative:text;mso-position-vertical:absolute;mso-position-vertical-relative:text;mso-width-percent:0;mso-width-relative:margin;v-text-anchor:top" o:gfxdata="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" filled="f" stroked="f" strokeweight=".5pt">
                 <v:textbox>
                   <w:txbxContent>
                     <w:p>
@@ -251,180 +422,10 @@
                             </m:e>
                             <m:sub>
                               <m:r>
-                                <m:rPr>
-                                  <m:sty m:val="p"/>
-                                </m:rPr>
                                 <w:rPr>
                                   <w:rFonts w:ascii="Cambria Math" w:hAnsi="Cambria Math"/>
                                 </w:rPr>
                                 <m:t>h</m:t>
-                              </m:r>
-                            </m:sub>
-                          </m:sSub>
-                        </m:oMath>
-                      </m:oMathPara>
-                    </w:p>
-                  </w:txbxContent>
-                </v:textbox>
-              </v:shape>
-            </w:pict>
-          </mc:Fallback>
-        </mc:AlternateContent>
-      </w:r>
-      <w:r>
-        <w:rPr>
-          <w:rFonts w:ascii="Times New Roman" w:hAnsi="Times New Roman" w:cs="Times New Roman"/>
-          <w:noProof/>
-          <w:sz w:val="24"/>
-          <w:szCs w:val="24"/>
-        </w:rPr>
-        <mc:AlternateContent>
-          <mc:Choice Requires="wps">
-            <w:drawing>
-              <wp:anchor distT="0" distB="0" distL="114300" distR="114300" simplePos="0" relativeHeight="251719680" behindDoc="0" locked="0" layoutInCell="1" allowOverlap="1" wp14:anchorId="62B6F529" wp14:editId="1FE80AFA">
-                <wp:simplePos x="0" y="0"/>
-                <wp:positionH relativeFrom="column">
-                  <wp:posOffset>2879725</wp:posOffset>
-                </wp:positionH>
-                <wp:positionV relativeFrom="paragraph">
-                  <wp:posOffset>2619375</wp:posOffset>
-                </wp:positionV>
-                <wp:extent cx="461962" cy="299720"/>
-                <wp:effectExtent l="0" t="0" r="0" b="5080"/>
-                <wp:wrapNone/>
-                <wp:docPr id="229" name="Text Box 229"/>
-                <wp:cNvGraphicFramePr/>
-                <a:graphic xmlns:a="http://schemas.openxmlformats.org/drawingml/2006/main">
-                  <a:graphicData uri="http://schemas.microsoft.com/office/word/2010/wordprocessingShape">
-                    <wps:wsp>
-                      <wps:cNvSpPr txBox="1"/>
-                      <wps:spPr>
-                        <a:xfrm>
-                          <a:off x="0" y="0"/>
-                          <a:ext cx="461962" cy="299720"/>
-                        </a:xfrm>
-                        <a:prstGeom prst="rect">
-                          <a:avLst/>
-                        </a:prstGeom>
-                        <a:noFill/>
-                        <a:ln w="6350">
-                          <a:noFill/>
-                        </a:ln>
-                      </wps:spPr>
-                      <wps:txbx>
-                        <w:txbxContent>
-                          <w:p>
-                            <m:oMathPara>
-                              <m:oMath>
-                                <m:sSub>
-                                  <m:sSubPr>
-                                    <m:ctrlPr>
-                                      <w:rPr>
-                                        <w:rFonts w:ascii="Cambria Math" w:hAnsi="Cambria Math"/>
-                                        <w:i/>
-                                      </w:rPr>
-                                    </m:ctrlPr>
-                                  </m:sSubPr>
-                                  <m:e>
-                                    <m:acc>
-                                      <m:accPr>
-                                        <m:chr m:val="⃗"/>
-                                        <m:ctrlPr>
-                                          <w:rPr>
-                                            <w:rFonts w:ascii="Cambria Math" w:hAnsi="Cambria Math"/>
-                                            <w:i/>
-                                          </w:rPr>
-                                        </m:ctrlPr>
-                                      </m:accPr>
-                                      <m:e>
-                                        <m:r>
-                                          <w:rPr>
-                                            <w:rFonts w:ascii="Cambria Math" w:hAnsi="Cambria Math"/>
-                                          </w:rPr>
-                                          <m:t>F</m:t>
-                                        </m:r>
-                                      </m:e>
-                                    </m:acc>
-                                  </m:e>
-                                  <m:sub>
-                                    <m:r>
-                                      <m:rPr>
-                                        <m:sty m:val="p"/>
-                                      </m:rPr>
-                                      <w:rPr>
-                                        <w:rFonts w:ascii="Cambria Math" w:hAnsi="Cambria Math"/>
-                                      </w:rPr>
-                                      <m:t>app</m:t>
-                                    </m:r>
-                                  </m:sub>
-                                </m:sSub>
-                              </m:oMath>
-                            </m:oMathPara>
-                          </w:p>
-                        </w:txbxContent>
-                      </wps:txbx>
-                      <wps:bodyPr rot="0" spcFirstLastPara="0" vertOverflow="overflow" horzOverflow="overflow" vert="horz" wrap="square" lIns="91440" tIns="45720" rIns="91440" bIns="45720" numCol="1" spcCol="0" rtlCol="0" fromWordArt="0" anchor="t" anchorCtr="0" forceAA="0" compatLnSpc="1">
-                        <a:prstTxWarp prst="textNoShape">
-                          <a:avLst/>
-                        </a:prstTxWarp>
-                        <a:noAutofit/>
-                      </wps:bodyPr>
-                    </wps:wsp>
-                  </a:graphicData>
-                </a:graphic>
-                <wp14:sizeRelH relativeFrom="margin">
-                  <wp14:pctWidth>0</wp14:pctWidth>
-                </wp14:sizeRelH>
-              </wp:anchor>
-            </w:drawing>
-          </mc:Choice>
-          <mc:Fallback>
-            <w:pict>
-              <v:shape w14:anchorId="62B6F529" id="Text Box 229" o:spid="_x0000_s1028" type="#_x0000_t202" style="position:absolute;margin-left:226.75pt;margin-top:206.25pt;width:36.35pt;height:23.6pt;z-index:251719680;visibility:visible;mso-wrap-style:square;mso-width-percent:0;mso-wrap-distance-left:9pt;mso-wrap-distance-top:0;mso-wrap-distance-right:9pt;mso-wrap-distance-bottom:0;mso-position-horizontal:absolute;mso-position-horizontal-relative:text;mso-position-vertical:absolute;mso-position-vertical-relative:text;mso-width-percent:0;mso-width-relative:margin;v-text-anchor:top" o:gfxdata="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" filled="f" stroked="f" strokeweight=".5pt">
-                <v:textbox>
-                  <w:txbxContent>
-                    <w:p>
-                      <m:oMathPara>
-                        <m:oMath>
-                          <m:sSub>
-                            <m:sSubPr>
-                              <m:ctrlPr>
-                                <w:rPr>
-                                  <w:rFonts w:ascii="Cambria Math" w:hAnsi="Cambria Math"/>
-                                  <w:i/>
-                                </w:rPr>
-                              </m:ctrlPr>
-                            </m:sSubPr>
-                            <m:e>
-                              <m:acc>
-                                <m:accPr>
-                                  <m:chr m:val="⃗"/>
-                                  <m:ctrlPr>
-                                    <w:rPr>
-                                      <w:rFonts w:ascii="Cambria Math" w:hAnsi="Cambria Math"/>
-                                      <w:i/>
-                                    </w:rPr>
-                                  </m:ctrlPr>
-                                </m:accPr>
-                                <m:e>
-                                  <m:r>
-                                    <w:rPr>
-                                      <w:rFonts w:ascii="Cambria Math" w:hAnsi="Cambria Math"/>
-                                    </w:rPr>
-                                    <m:t>F</m:t>
-                                  </m:r>
-                                </m:e>
-                              </m:acc>
-                            </m:e>
-                            <m:sub>
-                              <m:r>
-                                <m:rPr>
-                                  <m:sty m:val="p"/>
-                                </m:rPr>
-                                <w:rPr>
-                                  <w:rFonts w:ascii="Cambria Math" w:hAnsi="Cambria Math"/>
-                                </w:rPr>
-                                <m:t>app</m:t>
                               </m:r>
                             </m:sub>
                           </m:sSub>
@@ -507,7 +508,7 @@
               </wp:anchor>
             </w:drawing>
           </mc:Choice>
-          <mc:Fallback>
+          <mc:Fallback xmlns:w16cid="http://schemas.microsoft.com/office/word/2016/wordml/cid" xmlns:am3d="http://schemas.microsoft.com/office/drawing/2017/model3d" xmlns:aink="http://schemas.microsoft.com/office/drawing/2016/ink" xmlns:cx8="http://schemas.microsoft.com/office/drawing/2016/5/14/chartex" xmlns:cx7="http://schemas.microsoft.com/office/drawing/2016/5/13/chartex" xmlns:cx6="http://schemas.microsoft.com/office/drawing/2016/5/12/chartex" xmlns:cx5="http://schemas.microsoft.com/office/drawing/2016/5/11/chartex" xmlns:cx4="http://schemas.microsoft.com/office/drawing/2016/5/10/chartex" xmlns:cx3="http://schemas.microsoft.com/office/drawing/2016/5/9/chartex" xmlns:cx2="http://schemas.microsoft.com/office/drawing/2015/10/21/chartex">
             <w:pict>
               <v:shapetype w14:anchorId="25E3EA94" id="_x0000_t32" coordsize="21600,21600" o:spt="32" o:oned="t" path="m,l21600,21600e" filled="f">
                 <v:path arrowok="t" fillok="f" o:connecttype="none"/>
@@ -583,7 +584,7 @@
               </wp:anchor>
             </w:drawing>
           </mc:Choice>
-          <mc:Fallback>
+          <mc:Fallback xmlns:w16cid="http://schemas.microsoft.com/office/word/2016/wordml/cid" xmlns:am3d="http://schemas.microsoft.com/office/drawing/2017/model3d" xmlns:aink="http://schemas.microsoft.com/office/drawing/2016/ink" xmlns:cx8="http://schemas.microsoft.com/office/drawing/2016/5/14/chartex" xmlns:cx7="http://schemas.microsoft.com/office/drawing/2016/5/13/chartex" xmlns:cx6="http://schemas.microsoft.com/office/drawing/2016/5/12/chartex" xmlns:cx5="http://schemas.microsoft.com/office/drawing/2016/5/11/chartex" xmlns:cx4="http://schemas.microsoft.com/office/drawing/2016/5/10/chartex" xmlns:cx3="http://schemas.microsoft.com/office/drawing/2016/5/9/chartex" xmlns:cx2="http://schemas.microsoft.com/office/drawing/2015/10/21/chartex">
             <w:pict>
               <v:shape w14:anchorId="640B97EE" id="Straight Arrow Connector 232" o:spid="_x0000_s1026" type="#_x0000_t32" style="position:absolute;margin-left:93.4pt;margin-top:174.35pt;width:48.2pt;height:0;flip:x;z-index:251723776;visibility:visible;mso-wrap-style:square;mso-wrap-distance-left:9pt;mso-wrap-distance-top:0;mso-wrap-distance-right:9pt;mso-wrap-distance-bottom:0;mso-position-horizontal:absolute;mso-position-horizontal-relative:text;mso-position-vertical:absolute;mso-position-vertical-relative:text" o:gfxdata="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" strokecolor="black [3213]">
                 <v:stroke endarrow="open"/>
@@ -662,7 +663,7 @@
               </wp:anchor>
             </w:drawing>
           </mc:Choice>
-          <mc:Fallback>
+          <mc:Fallback xmlns:w16cid="http://schemas.microsoft.com/office/word/2016/wordml/cid" xmlns:am3d="http://schemas.microsoft.com/office/drawing/2017/model3d" xmlns:aink="http://schemas.microsoft.com/office/drawing/2016/ink" xmlns:cx8="http://schemas.microsoft.com/office/drawing/2016/5/14/chartex" xmlns:cx7="http://schemas.microsoft.com/office/drawing/2016/5/13/chartex" xmlns:cx6="http://schemas.microsoft.com/office/drawing/2016/5/12/chartex" xmlns:cx5="http://schemas.microsoft.com/office/drawing/2016/5/11/chartex" xmlns:cx4="http://schemas.microsoft.com/office/drawing/2016/5/10/chartex" xmlns:cx3="http://schemas.microsoft.com/office/drawing/2016/5/9/chartex" xmlns:cx2="http://schemas.microsoft.com/office/drawing/2015/10/21/chartex">
             <w:pict>
               <v:shape w14:anchorId="1B401C84" id="Arc 227" o:spid="_x0000_s1026" style="position:absolute;margin-left:183.65pt;margin-top:146.2pt;width:58.1pt;height:58.1pt;z-index:251715584;visibility:visible;mso-wrap-style:square;mso-wrap-distance-left:9pt;mso-wrap-distance-top:0;mso-wrap-distance-right:9pt;mso-wrap-distance-bottom:0;mso-position-horizontal:absolute;mso-position-horizontal-relative:text;mso-position-vertical:absolute;mso-position-vertical-relative:text;v-text-anchor:middle" coordsize="737870,737870" o:gfxdata="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" path="m737862,371426nsc737159,475488,692541,574414,615005,643823l368935,368935r368927,2491xem737862,371426nfc737159,475488,692541,574414,615005,643823e" filled="f" strokecolor="black [3213]">
                 <v:path arrowok="t" o:connecttype="custom" o:connectlocs="737862,371426;615005,643823" o:connectangles="0,0"/>
@@ -742,7 +743,7 @@
               </wp:anchor>
             </w:drawing>
           </mc:Choice>
-          <mc:Fallback>
+          <mc:Fallback xmlns:w16cid="http://schemas.microsoft.com/office/word/2016/wordml/cid" xmlns:am3d="http://schemas.microsoft.com/office/drawing/2017/model3d" xmlns:aink="http://schemas.microsoft.com/office/drawing/2016/ink" xmlns:cx8="http://schemas.microsoft.com/office/drawing/2016/5/14/chartex" xmlns:cx7="http://schemas.microsoft.com/office/drawing/2016/5/13/chartex" xmlns:cx6="http://schemas.microsoft.com/office/drawing/2016/5/12/chartex" xmlns:cx5="http://schemas.microsoft.com/office/drawing/2016/5/11/chartex" xmlns:cx4="http://schemas.microsoft.com/office/drawing/2016/5/10/chartex" xmlns:cx3="http://schemas.microsoft.com/office/drawing/2016/5/9/chartex" xmlns:cx2="http://schemas.microsoft.com/office/drawing/2015/10/21/chartex">
             <w:pict>
               <v:shape w14:anchorId="557AB8B8" id="Text Box 230" o:spid="_x0000_s1029" type="#_x0000_t202" style="position:absolute;margin-left:228.25pt;margin-top:179.25pt;width:36.35pt;height:23.6pt;z-index:251721728;visibility:visible;mso-wrap-style:square;mso-width-percent:0;mso-wrap-distance-left:9pt;mso-wrap-distance-top:0;mso-wrap-distance-right:9pt;mso-wrap-distance-bottom:0;mso-position-horizontal:absolute;mso-position-horizontal-relative:text;mso-position-vertical:absolute;mso-position-vertical-relative:text;mso-width-percent:0;mso-width-relative:margin;v-text-anchor:top" o:gfxdata="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" filled="f" stroked="f" strokeweight=".5pt">
                 <v:textbox>
@@ -835,7 +836,7 @@
               </wp:anchor>
             </w:drawing>
           </mc:Choice>
-          <mc:Fallback>
+          <mc:Fallback xmlns:w16cid="http://schemas.microsoft.com/office/word/2016/wordml/cid" xmlns:am3d="http://schemas.microsoft.com/office/drawing/2017/model3d" xmlns:aink="http://schemas.microsoft.com/office/drawing/2016/ink" xmlns:cx8="http://schemas.microsoft.com/office/drawing/2016/5/14/chartex" xmlns:cx7="http://schemas.microsoft.com/office/drawing/2016/5/13/chartex" xmlns:cx6="http://schemas.microsoft.com/office/drawing/2016/5/12/chartex" xmlns:cx5="http://schemas.microsoft.com/office/drawing/2016/5/11/chartex" xmlns:cx4="http://schemas.microsoft.com/office/drawing/2016/5/10/chartex" xmlns:cx3="http://schemas.microsoft.com/office/drawing/2016/5/9/chartex" xmlns:cx2="http://schemas.microsoft.com/office/drawing/2015/10/21/chartex">
             <w:pict>
               <v:shape w14:anchorId="123E4E97" id="Straight Arrow Connector 30" o:spid="_x0000_s1026" type="#_x0000_t32" style="position:absolute;margin-left:204.5pt;margin-top:174.95pt;width:64.8pt;height:50.4pt;z-index:251708416;visibility:visible;mso-wrap-style:square;mso-width-percent:0;mso-height-percent:0;mso-wrap-distance-left:9pt;mso-wrap-distance-top:0;mso-wrap-distance-right:9pt;mso-wrap-distance-bottom:0;mso-position-horizontal:absolute;mso-position-horizontal-relative:text;mso-position-vertical:absolute;mso-position-vertical-relative:text;mso-width-percent:0;mso-height-percent:0;mso-width-relative:margin;mso-height-relative:margin" o:gfxdata="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" strokecolor="black [3213]">
                 <v:stroke endarrow="classic" endarrowlength="long"/>
@@ -913,7 +914,7 @@
               </wp:anchor>
             </w:drawing>
           </mc:Choice>
-          <mc:Fallback>
+          <mc:Fallback xmlns:w16cid="http://schemas.microsoft.com/office/word/2016/wordml/cid" xmlns:am3d="http://schemas.microsoft.com/office/drawing/2017/model3d" xmlns:aink="http://schemas.microsoft.com/office/drawing/2016/ink" xmlns:cx8="http://schemas.microsoft.com/office/drawing/2016/5/14/chartex" xmlns:cx7="http://schemas.microsoft.com/office/drawing/2016/5/13/chartex" xmlns:cx6="http://schemas.microsoft.com/office/drawing/2016/5/12/chartex" xmlns:cx5="http://schemas.microsoft.com/office/drawing/2016/5/11/chartex" xmlns:cx4="http://schemas.microsoft.com/office/drawing/2016/5/10/chartex" xmlns:cx3="http://schemas.microsoft.com/office/drawing/2016/5/9/chartex" xmlns:cx2="http://schemas.microsoft.com/office/drawing/2015/10/21/chartex">
             <w:pict>
               <v:shape w14:anchorId="11F906D5" id="Straight Arrow Connector 231" o:spid="_x0000_s1026" type="#_x0000_t32" style="position:absolute;margin-left:144.35pt;margin-top:174.75pt;width:61.65pt;height:.2pt;z-index:251722752;visibility:visible;mso-wrap-style:square;mso-width-percent:0;mso-height-percent:0;mso-wrap-distance-left:9pt;mso-wrap-distance-top:0;mso-wrap-distance-right:9pt;mso-wrap-distance-bottom:0;mso-position-horizontal:absolute;mso-position-horizontal-relative:text;mso-position-vertical:absolute;mso-position-vertical-relative:text;mso-width-percent:0;mso-height-percent:0;mso-width-relative:margin;mso-height-relative:margin" o:gfxdata="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" strokecolor="black [3213]">
                 <v:stroke endarrow="open"/>
@@ -988,7 +989,7 @@
               </wp:anchor>
             </w:drawing>
           </mc:Choice>
-          <mc:Fallback>
+          <mc:Fallback xmlns:w16cid="http://schemas.microsoft.com/office/word/2016/wordml/cid" xmlns:am3d="http://schemas.microsoft.com/office/drawing/2017/model3d" xmlns:aink="http://schemas.microsoft.com/office/drawing/2016/ink" xmlns:cx8="http://schemas.microsoft.com/office/drawing/2016/5/14/chartex" xmlns:cx7="http://schemas.microsoft.com/office/drawing/2016/5/13/chartex" xmlns:cx6="http://schemas.microsoft.com/office/drawing/2016/5/12/chartex" xmlns:cx5="http://schemas.microsoft.com/office/drawing/2016/5/11/chartex" xmlns:cx4="http://schemas.microsoft.com/office/drawing/2016/5/10/chartex" xmlns:cx3="http://schemas.microsoft.com/office/drawing/2016/5/9/chartex" xmlns:cx2="http://schemas.microsoft.com/office/drawing/2015/10/21/chartex">
             <w:pict>
               <v:line w14:anchorId="23CE8630" id="Straight Connector 224" o:spid="_x0000_s1026" style="position:absolute;z-index:251710464;visibility:visible;mso-wrap-style:square;mso-width-percent:0;mso-wrap-distance-left:9pt;mso-wrap-distance-top:0;mso-wrap-distance-right:9pt;mso-wrap-distance-bottom:0;mso-position-horizontal:absolute;mso-position-horizontal-relative:text;mso-position-vertical:absolute;mso-position-vertical-relative:text;mso-width-percent:0;mso-width-relative:margin" from="206.55pt,175.1pt" to="280.45pt,175.1pt" o:gfxdata="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" strokecolor="black [3213]">
                 <v:stroke dashstyle="dash"/>
@@ -1073,7 +1074,7 @@
               </wp:anchor>
             </w:drawing>
           </mc:Choice>
-          <mc:Fallback>
+          <mc:Fallback xmlns:w16cid="http://schemas.microsoft.com/office/word/2016/wordml/cid" xmlns:am3d="http://schemas.microsoft.com/office/drawing/2017/model3d" xmlns:aink="http://schemas.microsoft.com/office/drawing/2016/ink" xmlns:cx8="http://schemas.microsoft.com/office/drawing/2016/5/14/chartex" xmlns:cx7="http://schemas.microsoft.com/office/drawing/2016/5/13/chartex" xmlns:cx6="http://schemas.microsoft.com/office/drawing/2016/5/12/chartex" xmlns:cx5="http://schemas.microsoft.com/office/drawing/2016/5/11/chartex" xmlns:cx4="http://schemas.microsoft.com/office/drawing/2016/5/10/chartex" xmlns:cx3="http://schemas.microsoft.com/office/drawing/2016/5/9/chartex" xmlns:cx2="http://schemas.microsoft.com/office/drawing/2015/10/21/chartex">
             <w:pict>
               <v:rect w14:anchorId="281DA441" id="Rectangle 26" o:spid="_x0000_s1026" style="position:absolute;margin-left:84.9pt;margin-top:165.45pt;width:128.75pt;height:18pt;z-index:251704320;visibility:visible;mso-wrap-style:square;mso-width-percent:0;mso-height-percent:0;mso-wrap-distance-left:9pt;mso-wrap-distance-top:0;mso-wrap-distance-right:9pt;mso-wrap-distance-bottom:0;mso-position-horizontal:absolute;mso-position-horizontal-relative:text;mso-position-vertical:absolute;mso-position-vertical-relative:text;mso-width-percent:0;mso-height-percent:0;mso-width-relative:margin;mso-height-relative:margin;v-text-anchor:middle" o:gfxdata="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" filled="f" strokecolor="black [3213]" strokeweight="2pt"/>
             </w:pict>
@@ -1187,7 +1188,7 @@
               </wp:anchor>
             </w:drawing>
           </mc:Choice>
-          <mc:Fallback>
+          <mc:Fallback xmlns:w16cid="http://schemas.microsoft.com/office/word/2016/wordml/cid" xmlns:am3d="http://schemas.microsoft.com/office/drawing/2017/model3d" xmlns:aink="http://schemas.microsoft.com/office/drawing/2016/ink" xmlns:cx8="http://schemas.microsoft.com/office/drawing/2016/5/14/chartex" xmlns:cx7="http://schemas.microsoft.com/office/drawing/2016/5/13/chartex" xmlns:cx6="http://schemas.microsoft.com/office/drawing/2016/5/12/chartex" xmlns:cx5="http://schemas.microsoft.com/office/drawing/2016/5/11/chartex" xmlns:cx4="http://schemas.microsoft.com/office/drawing/2016/5/10/chartex" xmlns:cx3="http://schemas.microsoft.com/office/drawing/2016/5/9/chartex" xmlns:cx2="http://schemas.microsoft.com/office/drawing/2015/10/21/chartex">
             <w:pict>
               <v:shape w14:anchorId="6510B386" id="Text Box 225" o:spid="_x0000_s1030" type="#_x0000_t202" style="position:absolute;margin-left:172.2pt;margin-top:145.05pt;width:36.35pt;height:23.6pt;z-index:251712512;visibility:visible;mso-wrap-style:square;mso-width-percent:0;mso-wrap-distance-left:9pt;mso-wrap-distance-top:0;mso-wrap-distance-right:9pt;mso-wrap-distance-bottom:0;mso-position-horizontal:absolute;mso-position-horizontal-relative:text;mso-position-vertical:absolute;mso-position-vertical-relative:text;mso-width-percent:0;mso-width-relative:margin;v-text-anchor:top" o:gfxdata="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" filled="f" stroked="f" strokeweight=".5pt">
                 <v:textbox>
@@ -1324,9 +1325,6 @@
                                   </m:e>
                                   <m:sub>
                                     <m:r>
-                                      <m:rPr>
-                                        <m:sty m:val="p"/>
-                                      </m:rPr>
                                       <w:rPr>
                                         <w:rFonts w:ascii="Cambria Math" w:hAnsi="Cambria Math"/>
                                       </w:rPr>
@@ -1394,9 +1392,6 @@
                             </m:e>
                             <m:sub>
                               <m:r>
-                                <m:rPr>
-                                  <m:sty m:val="p"/>
-                                </m:rPr>
                                 <w:rPr>
                                   <w:rFonts w:ascii="Cambria Math" w:hAnsi="Cambria Math"/>
                                 </w:rPr>
@@ -1490,7 +1485,7 @@
               </wp:anchor>
             </w:drawing>
           </mc:Choice>
-          <mc:Fallback>
+          <mc:Fallback xmlns:w16cid="http://schemas.microsoft.com/office/word/2016/wordml/cid" xmlns:am3d="http://schemas.microsoft.com/office/drawing/2017/model3d" xmlns:aink="http://schemas.microsoft.com/office/drawing/2016/ink" xmlns:cx8="http://schemas.microsoft.com/office/drawing/2016/5/14/chartex" xmlns:cx7="http://schemas.microsoft.com/office/drawing/2016/5/13/chartex" xmlns:cx6="http://schemas.microsoft.com/office/drawing/2016/5/12/chartex" xmlns:cx5="http://schemas.microsoft.com/office/drawing/2016/5/11/chartex" xmlns:cx4="http://schemas.microsoft.com/office/drawing/2016/5/10/chartex" xmlns:cx3="http://schemas.microsoft.com/office/drawing/2016/5/9/chartex" xmlns:cx2="http://schemas.microsoft.com/office/drawing/2015/10/21/chartex">
             <w:pict>
               <v:oval w14:anchorId="3175BE49" id="Oval 31" o:spid="_x0000_s1026" style="position:absolute;margin-left:140.65pt;margin-top:171.9pt;width:5.05pt;height:5.05pt;z-index:251709440;visibility:visible;mso-wrap-style:square;mso-width-percent:0;mso-height-percent:0;mso-wrap-distance-left:9pt;mso-wrap-distance-top:0;mso-wrap-distance-right:9pt;mso-wrap-distance-bottom:0;mso-position-horizontal:absolute;mso-position-horizontal-relative:text;mso-position-vertical:absolute;mso-position-vertical-relative:text;mso-width-percent:0;mso-height-percent:0;mso-width-relative:margin;mso-height-relative:margin;v-text-anchor:middle" o:gfxdata="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" fillcolor="black [3213]" stroked="f" strokeweight="2pt"/>
             </w:pict>
@@ -1509,7 +1504,7 @@
 </file>
 
 <file path=word/styles.xml><?xml version="1.0" encoding="utf-8"?>
-<w:styles xmlns:mc="http://schemas.openxmlformats.org/markup-compatibility/2006" xmlns:r="http://schemas.openxmlformats.org/officeDocument/2006/relationships" xmlns:w="http://schemas.openxmlformats.org/wordprocessingml/2006/main" xmlns:w14="http://schemas.microsoft.com/office/word/2010/wordml" xmlns:w15="http://schemas.microsoft.com/office/word/2012/wordml" xmlns:w16cid="http://schemas.microsoft.com/office/word/2016/wordml/cid" xmlns:w16se="http://schemas.microsoft.com/office/word/2015/wordml/symex" mc:Ignorable="w14 w15 w16se w16cid">
+<w:styles xmlns:mc="http://schemas.openxmlformats.org/markup-compatibility/2006" xmlns:r="http://schemas.openxmlformats.org/officeDocument/2006/relationships" xmlns:w="http://schemas.openxmlformats.org/wordprocessingml/2006/main" xmlns:w14="http://schemas.microsoft.com/office/word/2010/wordml" xmlns:w15="http://schemas.microsoft.com/office/word/2012/wordml" xmlns:w16se="http://schemas.microsoft.com/office/word/2015/wordml/symex" mc:Ignorable="w14 w15 w16se">
   <w:docDefaults>
     <w:rPrDefault>
       <w:rPr>
@@ -1525,7 +1520,7 @@
       </w:pPr>
     </w:pPrDefault>
   </w:docDefaults>
-  <w:latentStyles w:defLockedState="0" w:defUIPriority="99" w:defSemiHidden="0" w:defUnhideWhenUsed="0" w:defQFormat="0" w:count="375">
+  <w:latentStyles w:defLockedState="0" w:defUIPriority="99" w:defSemiHidden="0" w:defUnhideWhenUsed="0" w:defQFormat="0" w:count="371">
     <w:lsdException w:name="Normal" w:uiPriority="0" w:qFormat="1"/>
     <w:lsdException w:name="heading 1" w:uiPriority="9" w:qFormat="1"/>
     <w:lsdException w:name="heading 2" w:semiHidden="1" w:uiPriority="9" w:unhideWhenUsed="1" w:qFormat="1"/>
@@ -1631,6 +1626,7 @@
     <w:lsdException w:name="HTML Sample" w:semiHidden="1" w:unhideWhenUsed="1"/>
     <w:lsdException w:name="HTML Typewriter" w:semiHidden="1" w:unhideWhenUsed="1"/>
     <w:lsdException w:name="HTML Variable" w:semiHidden="1" w:unhideWhenUsed="1"/>
+    <w:lsdException w:name="Normal Table" w:semiHidden="1" w:unhideWhenUsed="1"/>
     <w:lsdException w:name="annotation subject" w:semiHidden="1" w:unhideWhenUsed="1"/>
     <w:lsdException w:name="No List" w:semiHidden="1" w:unhideWhenUsed="1"/>
     <w:lsdException w:name="Outline List 1" w:semiHidden="1" w:unhideWhenUsed="1"/>
@@ -1674,8 +1670,10 @@
     <w:lsdException w:name="Table Elegant" w:semiHidden="1" w:unhideWhenUsed="1"/>
     <w:lsdException w:name="Table Professional" w:semiHidden="1" w:unhideWhenUsed="1"/>
     <w:lsdException w:name="Table Subtle 1" w:semiHidden="1" w:unhideWhenUsed="1"/>
+    <w:lsdException w:name="Table Subtle 2" w:semiHidden="1" w:unhideWhenUsed="1"/>
     <w:lsdException w:name="Table Web 1" w:semiHidden="1" w:unhideWhenUsed="1"/>
     <w:lsdException w:name="Table Web 2" w:semiHidden="1" w:unhideWhenUsed="1"/>
+    <w:lsdException w:name="Table Web 3" w:semiHidden="1" w:unhideWhenUsed="1"/>
     <w:lsdException w:name="Balloon Text" w:semiHidden="1" w:unhideWhenUsed="1"/>
     <w:lsdException w:name="Table Grid" w:uiPriority="59"/>
     <w:lsdException w:name="Table Theme" w:semiHidden="1" w:unhideWhenUsed="1"/>
@@ -1894,10 +1892,6 @@
     <w:lsdException w:name="List Table 5 Dark Accent 6" w:uiPriority="50"/>
     <w:lsdException w:name="List Table 6 Colorful Accent 6" w:uiPriority="51"/>
     <w:lsdException w:name="List Table 7 Colorful Accent 6" w:uiPriority="52"/>
-    <w:lsdException w:name="Mention" w:semiHidden="1" w:unhideWhenUsed="1"/>
-    <w:lsdException w:name="Smart Hyperlink" w:semiHidden="1" w:unhideWhenUsed="1"/>
-    <w:lsdException w:name="Hashtag" w:semiHidden="1" w:unhideWhenUsed="1"/>
-    <w:lsdException w:name="Unresolved Mention" w:semiHidden="1" w:unhideWhenUsed="1"/>
   </w:latentStyles>
   <w:style w:type="paragraph" w:default="1" w:styleId="Normal">
     <w:name w:val="Normal"/>

</xml_diff>